<commit_message>
organizing files and uploading word document
</commit_message>
<xml_diff>
--- a/Christian Matava and Brian Holt project explanation.docx
+++ b/Christian Matava and Brian Holt project explanation.docx
@@ -1423,17 +1423,17 @@
         </w:rPr>
         <w:t xml:space="preserve">. </w:t>
       </w:r>
-      <w:proofErr w:type="gramStart"/>
-      <w:r>
-        <w:rPr>
-          <w:rFonts w:ascii="Arial" w:eastAsia="Times New Roman" w:hAnsi="Arial" w:cs="Arial"/>
-          <w:color w:val="000000"/>
-          <w:sz w:val="22"/>
-          <w:szCs w:val="22"/>
-        </w:rPr>
-        <w:t>taster</w:t>
-      </w:r>
-      <w:proofErr w:type="gramEnd"/>
+      <w:bookmarkStart w:id="0" w:name="_GoBack"/>
+      <w:bookmarkEnd w:id="0"/>
+      <w:r>
+        <w:rPr>
+          <w:rFonts w:ascii="Arial" w:eastAsia="Times New Roman" w:hAnsi="Arial" w:cs="Arial"/>
+          <w:color w:val="000000"/>
+          <w:sz w:val="22"/>
+          <w:szCs w:val="22"/>
+        </w:rPr>
+        <w:t>Taster</w:t>
+      </w:r>
       <w:r>
         <w:rPr>
           <w:rFonts w:ascii="Arial" w:eastAsia="Times New Roman" w:hAnsi="Arial" w:cs="Arial"/>
@@ -1608,10 +1608,7 @@
         <w:t>Next I organized the states by alphabetical order. </w:t>
       </w:r>
     </w:p>
-    <w:p>
-      <w:bookmarkStart w:id="0" w:name="_GoBack"/>
-      <w:bookmarkEnd w:id="0"/>
-    </w:p>
+    <w:p/>
     <w:sectPr>
       <w:pgSz w:w="12240" w:h="15840"/>
       <w:pgMar w:top="1440" w:right="1440" w:bottom="1440" w:left="1440" w:header="720" w:footer="720" w:gutter="0"/>

</xml_diff>